<commit_message>
Test case e documentazione
</commit_message>
<xml_diff>
--- a/4_Diari/Diario_24_11_2023.docx
+++ b/4_Diari/Diario_24_11_2023.docx
@@ -1,6 +1,6 @@
 
 <file path=word/document.xml><?xml version="1.0" encoding="utf-8"?>
-<w:document xmlns:wpc="http://schemas.microsoft.com/office/word/2010/wordprocessingCanvas" xmlns:cx="http://schemas.microsoft.com/office/drawing/2014/chartex" xmlns:cx1="http://schemas.microsoft.com/office/drawing/2015/9/8/chartex" xmlns:cx2="http://schemas.microsoft.com/office/drawing/2015/10/21/chartex" xmlns:cx3="http://schemas.microsoft.com/office/drawing/2016/5/9/chartex" xmlns:cx4="http://schemas.microsoft.com/office/drawing/2016/5/10/chartex" xmlns:cx5="http://schemas.microsoft.com/office/drawing/2016/5/11/chartex" xmlns:cx6="http://schemas.microsoft.com/office/drawing/2016/5/12/chartex" xmlns:cx7="http://schemas.microsoft.com/office/drawing/2016/5/13/chartex" xmlns:cx8="http://schemas.microsoft.com/office/drawing/2016/5/14/chartex" xmlns:mc="http://schemas.openxmlformats.org/markup-compatibility/2006" xmlns:aink="http://schemas.microsoft.com/office/drawing/2016/ink" xmlns:am3d="http://schemas.microsoft.com/office/drawing/2017/model3d" xmlns:o="urn:schemas-microsoft-com:office:office" xmlns:r="http://schemas.openxmlformats.org/officeDocument/2006/relationships" xmlns:m="http://schemas.openxmlformats.org/officeDocument/2006/math" xmlns:v="urn:schemas-microsoft-com:vml" xmlns:wp14="http://schemas.microsoft.com/office/word/2010/wordprocessingDrawing" xmlns:wp="http://schemas.openxmlformats.org/drawingml/2006/wordprocessingDrawing" xmlns:w10="urn:schemas-microsoft-com:office:word" xmlns:w="http://schemas.openxmlformats.org/wordprocessingml/2006/main" xmlns:w14="http://schemas.microsoft.com/office/word/2010/wordml" xmlns:w15="http://schemas.microsoft.com/office/word/2012/wordml" xmlns:w16cid="http://schemas.microsoft.com/office/word/2016/wordml/cid" xmlns:w16se="http://schemas.microsoft.com/office/word/2015/wordml/symex" xmlns:wpg="http://schemas.microsoft.com/office/word/2010/wordprocessingGroup" xmlns:wpi="http://schemas.microsoft.com/office/word/2010/wordprocessingInk" xmlns:wne="http://schemas.microsoft.com/office/word/2006/wordml" xmlns:wps="http://schemas.microsoft.com/office/word/2010/wordprocessingShape" mc:Ignorable="w14 w15 w16se w16cid wp14">
+<w:document xmlns:wpc="http://schemas.microsoft.com/office/word/2010/wordprocessingCanvas" xmlns:cx="http://schemas.microsoft.com/office/drawing/2014/chartex" xmlns:cx1="http://schemas.microsoft.com/office/drawing/2015/9/8/chartex" xmlns:cx2="http://schemas.microsoft.com/office/drawing/2015/10/21/chartex" xmlns:cx3="http://schemas.microsoft.com/office/drawing/2016/5/9/chartex" xmlns:cx4="http://schemas.microsoft.com/office/drawing/2016/5/10/chartex" xmlns:cx5="http://schemas.microsoft.com/office/drawing/2016/5/11/chartex" xmlns:cx6="http://schemas.microsoft.com/office/drawing/2016/5/12/chartex" xmlns:cx7="http://schemas.microsoft.com/office/drawing/2016/5/13/chartex" xmlns:cx8="http://schemas.microsoft.com/office/drawing/2016/5/14/chartex" xmlns:mc="http://schemas.openxmlformats.org/markup-compatibility/2006" xmlns:aink="http://schemas.microsoft.com/office/drawing/2016/ink" xmlns:am3d="http://schemas.microsoft.com/office/drawing/2017/model3d" xmlns:o="urn:schemas-microsoft-com:office:office" xmlns:oel="http://schemas.microsoft.com/office/2019/extlst" xmlns:r="http://schemas.openxmlformats.org/officeDocument/2006/relationships" xmlns:m="http://schemas.openxmlformats.org/officeDocument/2006/math" xmlns:v="urn:schemas-microsoft-com:vml" xmlns:wp14="http://schemas.microsoft.com/office/word/2010/wordprocessingDrawing" xmlns:wp="http://schemas.openxmlformats.org/drawingml/2006/wordprocessingDrawing" xmlns:w10="urn:schemas-microsoft-com:office:word" xmlns:w="http://schemas.openxmlformats.org/wordprocessingml/2006/main" xmlns:w14="http://schemas.microsoft.com/office/word/2010/wordml" xmlns:w15="http://schemas.microsoft.com/office/word/2012/wordml" xmlns:w16cex="http://schemas.microsoft.com/office/word/2018/wordml/cex" xmlns:w16cid="http://schemas.microsoft.com/office/word/2016/wordml/cid" xmlns:w16="http://schemas.microsoft.com/office/word/2018/wordml" xmlns:w16sdtdh="http://schemas.microsoft.com/office/word/2020/wordml/sdtdatahash" xmlns:w16se="http://schemas.microsoft.com/office/word/2015/wordml/symex" xmlns:wpg="http://schemas.microsoft.com/office/word/2010/wordprocessingGroup" xmlns:wpi="http://schemas.microsoft.com/office/word/2010/wordprocessingInk" xmlns:wne="http://schemas.microsoft.com/office/word/2006/wordml" xmlns:wps="http://schemas.microsoft.com/office/word/2010/wordprocessingShape" mc:Ignorable="w14 w15 w16se w16cid w16 w16cex w16sdtdh wp14">
   <w:body>
     <w:p>
       <w:pPr>
@@ -283,7 +283,6 @@
               <w:t xml:space="preserve">Continuazione algoritmo modifica del dizionario, ricerca di come effettuare una richiesta in POST con l’oggetto </w:t>
             </w:r>
             <w:proofErr w:type="spellStart"/>
-            <w:proofErr w:type="gramStart"/>
             <w:r>
               <w:rPr>
                 <w:rFonts w:ascii="Consolas" w:eastAsia="Times New Roman" w:hAnsi="Consolas" w:cs="Times New Roman"/>
@@ -299,16 +298,7 @@
                 <w:color w:val="000000"/>
                 <w:lang w:eastAsia="it-CH"/>
               </w:rPr>
-              <w:t>(</w:t>
-            </w:r>
-            <w:proofErr w:type="gramEnd"/>
-            <w:r>
-              <w:rPr>
-                <w:rFonts w:ascii="Consolas" w:eastAsia="Times New Roman" w:hAnsi="Consolas" w:cs="Times New Roman"/>
-                <w:color w:val="000000"/>
-                <w:lang w:eastAsia="it-CH"/>
-              </w:rPr>
-              <w:t>)</w:t>
+              <w:t>()</w:t>
             </w:r>
             <w:r>
               <w:rPr>
@@ -468,21 +458,7 @@
               <w:rPr>
                 <w:rFonts w:ascii="Arial" w:hAnsi="Arial" w:cs="Arial"/>
               </w:rPr>
-              <w:t xml:space="preserve">mentre il dizionario in uso (quindi quello a cui vengono applicate anche le modifiche) è </w:t>
-            </w:r>
-            <w:proofErr w:type="gramStart"/>
-            <w:r>
-              <w:rPr>
-                <w:rFonts w:ascii="Arial" w:hAnsi="Arial" w:cs="Arial"/>
-              </w:rPr>
-              <w:t>nella root</w:t>
-            </w:r>
-            <w:proofErr w:type="gramEnd"/>
-            <w:r>
-              <w:rPr>
-                <w:rFonts w:ascii="Arial" w:hAnsi="Arial" w:cs="Arial"/>
-              </w:rPr>
-              <w:t xml:space="preserve"> del progetto (</w:t>
+              <w:t>mentre il dizionario in uso (quindi quello a cui vengono applicate anche le modifiche) è nella root del progetto (</w:t>
             </w:r>
             <w:r>
               <w:rPr>
@@ -570,7 +546,19 @@
               <w:rPr>
                 <w:rFonts w:ascii="Arial" w:hAnsi="Arial" w:cs="Arial"/>
               </w:rPr>
-              <w:t xml:space="preserve">Questo era dovuto al patto che il click </w:t>
+              <w:t xml:space="preserve">Questo era dovuto al </w:t>
+            </w:r>
+            <w:r>
+              <w:rPr>
+                <w:rFonts w:ascii="Arial" w:hAnsi="Arial" w:cs="Arial"/>
+              </w:rPr>
+              <w:t>f</w:t>
+            </w:r>
+            <w:r>
+              <w:rPr>
+                <w:rFonts w:ascii="Arial" w:hAnsi="Arial" w:cs="Arial"/>
+              </w:rPr>
+              <w:t xml:space="preserve">atto che il click </w:t>
             </w:r>
             <w:proofErr w:type="spellStart"/>
             <w:r>
@@ -597,7 +585,45 @@
               <w:rPr>
                 <w:rFonts w:ascii="Arial" w:hAnsi="Arial" w:cs="Arial"/>
               </w:rPr>
-              <w:t xml:space="preserve">Ho risolto questo errore controllando che il </w:t>
+              <w:t>Ho risolto questo errore</w:t>
+            </w:r>
+            <w:r>
+              <w:rPr>
+                <w:rFonts w:ascii="Arial" w:hAnsi="Arial" w:cs="Arial"/>
+              </w:rPr>
+              <w:t xml:space="preserve"> aggiungendo un attributo “</w:t>
+            </w:r>
+            <w:proofErr w:type="spellStart"/>
+            <w:r>
+              <w:rPr>
+                <w:rFonts w:ascii="Arial" w:hAnsi="Arial" w:cs="Arial"/>
+              </w:rPr>
+              <w:t>listener</w:t>
+            </w:r>
+            <w:proofErr w:type="spellEnd"/>
+            <w:r>
+              <w:rPr>
+                <w:rFonts w:ascii="Arial" w:hAnsi="Arial" w:cs="Arial"/>
+              </w:rPr>
+              <w:t>”</w:t>
+            </w:r>
+            <w:r>
+              <w:rPr>
+                <w:rFonts w:ascii="Arial" w:hAnsi="Arial" w:cs="Arial"/>
+              </w:rPr>
+              <w:t xml:space="preserve"> </w:t>
+            </w:r>
+            <w:r>
+              <w:rPr>
+                <w:rFonts w:ascii="Arial" w:hAnsi="Arial" w:cs="Arial"/>
+              </w:rPr>
+              <w:t xml:space="preserve">e successivamente </w:t>
+            </w:r>
+            <w:r>
+              <w:rPr>
+                <w:rFonts w:ascii="Arial" w:hAnsi="Arial" w:cs="Arial"/>
+              </w:rPr>
+              <w:t xml:space="preserve">controllando che il </w:t>
             </w:r>
             <w:proofErr w:type="spellStart"/>
             <w:r>
@@ -628,7 +654,7 @@
               <mc:AlternateContent>
                 <mc:Choice Requires="wps">
                   <w:drawing>
-                    <wp:anchor distT="0" distB="0" distL="114300" distR="114300" simplePos="0" relativeHeight="251659264" behindDoc="0" locked="0" layoutInCell="1" allowOverlap="1">
+                    <wp:anchor distT="0" distB="0" distL="114300" distR="114300" simplePos="0" relativeHeight="251659264" behindDoc="0" locked="0" layoutInCell="1" allowOverlap="1" wp14:anchorId="0BBC9FA0" wp14:editId="5E446596">
                       <wp:simplePos x="0" y="0"/>
                       <wp:positionH relativeFrom="column">
                         <wp:posOffset>1606203</wp:posOffset>
@@ -688,7 +714,6 @@
                                     <w:t>if</w:t>
                                   </w:r>
                                   <w:proofErr w:type="spellEnd"/>
-                                  <w:proofErr w:type="gramStart"/>
                                   <w:r>
                                     <w:rPr>
                                       <w:rFonts w:ascii="Consolas" w:eastAsia="Times New Roman" w:hAnsi="Consolas" w:cs="Times New Roman"/>
@@ -710,7 +735,6 @@
                                     </w:rPr>
                                     <w:t>icon</w:t>
                                   </w:r>
-                                  <w:proofErr w:type="gramEnd"/>
                                   <w:r>
                                     <w:rPr>
                                       <w:rFonts w:ascii="Consolas" w:eastAsia="Times New Roman" w:hAnsi="Consolas" w:cs="Times New Roman"/>
@@ -815,11 +839,11 @@
                 </mc:Choice>
                 <mc:Fallback>
                   <w:pict>
-                    <v:shapetype id="_x0000_t202" coordsize="21600,21600" o:spt="202" path="m,l,21600r21600,l21600,xe">
+                    <v:shapetype w14:anchorId="0BBC9FA0" id="_x0000_t202" coordsize="21600,21600" o:spt="202" path="m,l,21600r21600,l21600,xe">
                       <v:stroke joinstyle="miter"/>
                       <v:path gradientshapeok="t" o:connecttype="rect"/>
                     </v:shapetype>
-                    <v:shape id="Casella di testo 1" o:spid="_x0000_s1026" type="#_x0000_t202" style="position:absolute;margin-left:126.45pt;margin-top:3.9pt;width:215.3pt;height:27.85pt;z-index:251659264;visibility:visible;mso-wrap-style:square;mso-width-percent:0;mso-height-percent:0;mso-wrap-distance-left:9pt;mso-wrap-distance-top:0;mso-wrap-distance-right:9pt;mso-wrap-distance-bottom:0;mso-position-horizontal:absolute;mso-position-horizontal-relative:text;mso-position-vertical:absolute;mso-position-vertical-relative:text;mso-width-percent:0;mso-height-percent:0;mso-width-relative:margin;mso-height-relative:margin;v-text-anchor:top" o:gfxdata="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" fillcolor="white [3201]" strokeweight=".5pt">
+                    <v:shape id="Casella di testo 1" o:spid="_x0000_s1026" type="#_x0000_t202" style="position:absolute;margin-left:126.45pt;margin-top:3.9pt;width:215.3pt;height:27.85pt;z-index:251659264;visibility:visible;mso-wrap-style:square;mso-width-percent:0;mso-height-percent:0;mso-wrap-distance-left:9pt;mso-wrap-distance-top:0;mso-wrap-distance-right:9pt;mso-wrap-distance-bottom:0;mso-position-horizontal:absolute;mso-position-horizontal-relative:text;mso-position-vertical:absolute;mso-position-vertical-relative:text;mso-width-percent:0;mso-height-percent:0;mso-width-relative:margin;mso-height-relative:margin;v-text-anchor:top" o:gfxdata="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" fillcolor="white [3201]" strokeweight=".5pt">
                       <v:textbox>
                         <w:txbxContent>
                           <w:p>
@@ -846,7 +870,6 @@
                               <w:t>if</w:t>
                             </w:r>
                             <w:proofErr w:type="spellEnd"/>
-                            <w:proofErr w:type="gramStart"/>
                             <w:r>
                               <w:rPr>
                                 <w:rFonts w:ascii="Consolas" w:eastAsia="Times New Roman" w:hAnsi="Consolas" w:cs="Times New Roman"/>
@@ -868,7 +891,6 @@
                               </w:rPr>
                               <w:t>icon</w:t>
                             </w:r>
-                            <w:proofErr w:type="gramEnd"/>
                             <w:r>
                               <w:rPr>
                                 <w:rFonts w:ascii="Consolas" w:eastAsia="Times New Roman" w:hAnsi="Consolas" w:cs="Times New Roman"/>
@@ -1062,7 +1084,7 @@
               <mc:AlternateContent>
                 <mc:Choice Requires="wps">
                   <w:drawing>
-                    <wp:anchor distT="0" distB="0" distL="114300" distR="114300" simplePos="0" relativeHeight="251660288" behindDoc="0" locked="0" layoutInCell="1" allowOverlap="1">
+                    <wp:anchor distT="0" distB="0" distL="114300" distR="114300" simplePos="0" relativeHeight="251660288" behindDoc="0" locked="0" layoutInCell="1" allowOverlap="1" wp14:anchorId="00FA08A2" wp14:editId="1329D9DD">
                       <wp:simplePos x="0" y="0"/>
                       <wp:positionH relativeFrom="column">
                         <wp:posOffset>1606130</wp:posOffset>
@@ -1153,7 +1175,6 @@
                                     <w:t>(</w:t>
                                   </w:r>
                                   <w:proofErr w:type="spellStart"/>
-                                  <w:proofErr w:type="gramStart"/>
                                   <w:r>
                                     <w:rPr>
                                       <w:rFonts w:ascii="Consolas" w:eastAsia="Times New Roman" w:hAnsi="Consolas" w:cs="Times New Roman"/>
@@ -1185,7 +1206,6 @@
                                     <w:t>json</w:t>
                                   </w:r>
                                   <w:proofErr w:type="spellEnd"/>
-                                  <w:proofErr w:type="gramEnd"/>
                                   <w:r>
                                     <w:rPr>
                                       <w:rFonts w:ascii="Consolas" w:eastAsia="Times New Roman" w:hAnsi="Consolas" w:cs="Times New Roman"/>
@@ -1224,7 +1244,7 @@
                 </mc:Choice>
                 <mc:Fallback>
                   <w:pict>
-                    <v:shape id="Casella di testo 2" o:spid="_x0000_s1027" type="#_x0000_t202" style="position:absolute;margin-left:126.45pt;margin-top:8.4pt;width:215.45pt;height:30.55pt;z-index:251660288;visibility:visible;mso-wrap-style:square;mso-width-percent:0;mso-wrap-distance-left:9pt;mso-wrap-distance-top:0;mso-wrap-distance-right:9pt;mso-wrap-distance-bottom:0;mso-position-horizontal:absolute;mso-position-horizontal-relative:text;mso-position-vertical:absolute;mso-position-vertical-relative:text;mso-width-percent:0;mso-width-relative:margin;v-text-anchor:top" o:gfxdata="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" fillcolor="white [3201]" strokeweight=".5pt">
+                    <v:shape w14:anchorId="00FA08A2" id="Casella di testo 2" o:spid="_x0000_s1027" type="#_x0000_t202" style="position:absolute;margin-left:126.45pt;margin-top:8.4pt;width:215.45pt;height:30.55pt;z-index:251660288;visibility:visible;mso-wrap-style:square;mso-width-percent:0;mso-wrap-distance-left:9pt;mso-wrap-distance-top:0;mso-wrap-distance-right:9pt;mso-wrap-distance-bottom:0;mso-position-horizontal:absolute;mso-position-horizontal-relative:text;mso-position-vertical:absolute;mso-position-vertical-relative:text;mso-width-percent:0;mso-width-relative:margin;v-text-anchor:top" o:gfxdata="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" fillcolor="white [3201]" strokeweight=".5pt">
                       <v:textbox>
                         <w:txbxContent>
                           <w:p>
@@ -1282,7 +1302,6 @@
                               <w:t>(</w:t>
                             </w:r>
                             <w:proofErr w:type="spellStart"/>
-                            <w:proofErr w:type="gramStart"/>
                             <w:r>
                               <w:rPr>
                                 <w:rFonts w:ascii="Consolas" w:eastAsia="Times New Roman" w:hAnsi="Consolas" w:cs="Times New Roman"/>
@@ -1314,7 +1333,6 @@
                               <w:t>json</w:t>
                             </w:r>
                             <w:proofErr w:type="spellEnd"/>
-                            <w:proofErr w:type="gramEnd"/>
                             <w:r>
                               <w:rPr>
                                 <w:rFonts w:ascii="Consolas" w:eastAsia="Times New Roman" w:hAnsi="Consolas" w:cs="Times New Roman"/>
@@ -1355,8 +1373,6 @@
                 <w:rFonts w:ascii="Arial" w:hAnsi="Arial" w:cs="Arial"/>
               </w:rPr>
             </w:pPr>
-            <w:bookmarkStart w:id="3" w:name="_GoBack"/>
-            <w:bookmarkEnd w:id="3"/>
           </w:p>
           <w:p>
             <w:pPr>
@@ -1416,6 +1432,12 @@
                 <w:rFonts w:ascii="Arial" w:hAnsi="Arial" w:cs="Arial"/>
               </w:rPr>
             </w:pPr>
+            <w:r>
+              <w:rPr>
+                <w:rFonts w:ascii="Arial" w:hAnsi="Arial" w:cs="Arial"/>
+              </w:rPr>
+              <w:t>In ritardo rispetto alla pianificazione, dovrei aver terminato già tutti i test, mentre mi ritrovo ad aver terminato l’algoritmo di modifica del dizionario</w:t>
+            </w:r>
           </w:p>
         </w:tc>
       </w:tr>
@@ -1468,6 +1490,12 @@
                 <w:rFonts w:ascii="Arial" w:hAnsi="Arial" w:cs="Arial"/>
               </w:rPr>
             </w:pPr>
+            <w:r>
+              <w:rPr>
+                <w:rFonts w:ascii="Arial" w:hAnsi="Arial" w:cs="Arial"/>
+              </w:rPr>
+              <w:t>Effettuare tutti i test case dell’applicativo</w:t>
+            </w:r>
           </w:p>
         </w:tc>
       </w:tr>
@@ -1492,7 +1520,7 @@
 </file>
 
 <file path=word/endnotes.xml><?xml version="1.0" encoding="utf-8"?>
-<w:endnotes xmlns:wpc="http://schemas.microsoft.com/office/word/2010/wordprocessingCanvas" xmlns:cx="http://schemas.microsoft.com/office/drawing/2014/chartex" xmlns:cx1="http://schemas.microsoft.com/office/drawing/2015/9/8/chartex" xmlns:cx2="http://schemas.microsoft.com/office/drawing/2015/10/21/chartex" xmlns:cx3="http://schemas.microsoft.com/office/drawing/2016/5/9/chartex" xmlns:cx4="http://schemas.microsoft.com/office/drawing/2016/5/10/chartex" xmlns:cx5="http://schemas.microsoft.com/office/drawing/2016/5/11/chartex" xmlns:cx6="http://schemas.microsoft.com/office/drawing/2016/5/12/chartex" xmlns:cx7="http://schemas.microsoft.com/office/drawing/2016/5/13/chartex" xmlns:cx8="http://schemas.microsoft.com/office/drawing/2016/5/14/chartex" xmlns:mc="http://schemas.openxmlformats.org/markup-compatibility/2006" xmlns:aink="http://schemas.microsoft.com/office/drawing/2016/ink" xmlns:am3d="http://schemas.microsoft.com/office/drawing/2017/model3d" xmlns:o="urn:schemas-microsoft-com:office:office" xmlns:r="http://schemas.openxmlformats.org/officeDocument/2006/relationships" xmlns:m="http://schemas.openxmlformats.org/officeDocument/2006/math" xmlns:v="urn:schemas-microsoft-com:vml" xmlns:wp14="http://schemas.microsoft.com/office/word/2010/wordprocessingDrawing" xmlns:wp="http://schemas.openxmlformats.org/drawingml/2006/wordprocessingDrawing" xmlns:w10="urn:schemas-microsoft-com:office:word" xmlns:w="http://schemas.openxmlformats.org/wordprocessingml/2006/main" xmlns:w14="http://schemas.microsoft.com/office/word/2010/wordml" xmlns:w15="http://schemas.microsoft.com/office/word/2012/wordml" xmlns:w16cid="http://schemas.microsoft.com/office/word/2016/wordml/cid" xmlns:w16se="http://schemas.microsoft.com/office/word/2015/wordml/symex" xmlns:wpg="http://schemas.microsoft.com/office/word/2010/wordprocessingGroup" xmlns:wpi="http://schemas.microsoft.com/office/word/2010/wordprocessingInk" xmlns:wne="http://schemas.microsoft.com/office/word/2006/wordml" xmlns:wps="http://schemas.microsoft.com/office/word/2010/wordprocessingShape" mc:Ignorable="w14 w15 w16se w16cid wp14">
+<w:endnotes xmlns:wpc="http://schemas.microsoft.com/office/word/2010/wordprocessingCanvas" xmlns:cx="http://schemas.microsoft.com/office/drawing/2014/chartex" xmlns:cx1="http://schemas.microsoft.com/office/drawing/2015/9/8/chartex" xmlns:cx2="http://schemas.microsoft.com/office/drawing/2015/10/21/chartex" xmlns:cx3="http://schemas.microsoft.com/office/drawing/2016/5/9/chartex" xmlns:cx4="http://schemas.microsoft.com/office/drawing/2016/5/10/chartex" xmlns:cx5="http://schemas.microsoft.com/office/drawing/2016/5/11/chartex" xmlns:cx6="http://schemas.microsoft.com/office/drawing/2016/5/12/chartex" xmlns:cx7="http://schemas.microsoft.com/office/drawing/2016/5/13/chartex" xmlns:cx8="http://schemas.microsoft.com/office/drawing/2016/5/14/chartex" xmlns:mc="http://schemas.openxmlformats.org/markup-compatibility/2006" xmlns:aink="http://schemas.microsoft.com/office/drawing/2016/ink" xmlns:am3d="http://schemas.microsoft.com/office/drawing/2017/model3d" xmlns:o="urn:schemas-microsoft-com:office:office" xmlns:oel="http://schemas.microsoft.com/office/2019/extlst" xmlns:r="http://schemas.openxmlformats.org/officeDocument/2006/relationships" xmlns:m="http://schemas.openxmlformats.org/officeDocument/2006/math" xmlns:v="urn:schemas-microsoft-com:vml" xmlns:wp14="http://schemas.microsoft.com/office/word/2010/wordprocessingDrawing" xmlns:wp="http://schemas.openxmlformats.org/drawingml/2006/wordprocessingDrawing" xmlns:w10="urn:schemas-microsoft-com:office:word" xmlns:w="http://schemas.openxmlformats.org/wordprocessingml/2006/main" xmlns:w14="http://schemas.microsoft.com/office/word/2010/wordml" xmlns:w15="http://schemas.microsoft.com/office/word/2012/wordml" xmlns:w16cex="http://schemas.microsoft.com/office/word/2018/wordml/cex" xmlns:w16cid="http://schemas.microsoft.com/office/word/2016/wordml/cid" xmlns:w16="http://schemas.microsoft.com/office/word/2018/wordml" xmlns:w16sdtdh="http://schemas.microsoft.com/office/word/2020/wordml/sdtdatahash" xmlns:w16se="http://schemas.microsoft.com/office/word/2015/wordml/symex" xmlns:wpg="http://schemas.microsoft.com/office/word/2010/wordprocessingGroup" xmlns:wpi="http://schemas.microsoft.com/office/word/2010/wordprocessingInk" xmlns:wne="http://schemas.microsoft.com/office/word/2006/wordml" xmlns:wps="http://schemas.microsoft.com/office/word/2010/wordprocessingShape" mc:Ignorable="w14 w15 w16se w16cid w16 w16cex w16sdtdh wp14">
   <w:endnote w:type="separator" w:id="-1">
     <w:p>
       <w:pPr>
@@ -1517,7 +1545,7 @@
 </file>
 
 <file path=word/footer1.xml><?xml version="1.0" encoding="utf-8"?>
-<w:ftr xmlns:wpc="http://schemas.microsoft.com/office/word/2010/wordprocessingCanvas" xmlns:cx="http://schemas.microsoft.com/office/drawing/2014/chartex" xmlns:cx1="http://schemas.microsoft.com/office/drawing/2015/9/8/chartex" xmlns:cx2="http://schemas.microsoft.com/office/drawing/2015/10/21/chartex" xmlns:cx3="http://schemas.microsoft.com/office/drawing/2016/5/9/chartex" xmlns:cx4="http://schemas.microsoft.com/office/drawing/2016/5/10/chartex" xmlns:cx5="http://schemas.microsoft.com/office/drawing/2016/5/11/chartex" xmlns:cx6="http://schemas.microsoft.com/office/drawing/2016/5/12/chartex" xmlns:cx7="http://schemas.microsoft.com/office/drawing/2016/5/13/chartex" xmlns:cx8="http://schemas.microsoft.com/office/drawing/2016/5/14/chartex" xmlns:mc="http://schemas.openxmlformats.org/markup-compatibility/2006" xmlns:aink="http://schemas.microsoft.com/office/drawing/2016/ink" xmlns:am3d="http://schemas.microsoft.com/office/drawing/2017/model3d" xmlns:o="urn:schemas-microsoft-com:office:office" xmlns:r="http://schemas.openxmlformats.org/officeDocument/2006/relationships" xmlns:m="http://schemas.openxmlformats.org/officeDocument/2006/math" xmlns:v="urn:schemas-microsoft-com:vml" xmlns:wp14="http://schemas.microsoft.com/office/word/2010/wordprocessingDrawing" xmlns:wp="http://schemas.openxmlformats.org/drawingml/2006/wordprocessingDrawing" xmlns:w10="urn:schemas-microsoft-com:office:word" xmlns:w="http://schemas.openxmlformats.org/wordprocessingml/2006/main" xmlns:w14="http://schemas.microsoft.com/office/word/2010/wordml" xmlns:w15="http://schemas.microsoft.com/office/word/2012/wordml" xmlns:w16cid="http://schemas.microsoft.com/office/word/2016/wordml/cid" xmlns:w16se="http://schemas.microsoft.com/office/word/2015/wordml/symex" xmlns:wpg="http://schemas.microsoft.com/office/word/2010/wordprocessingGroup" xmlns:wpi="http://schemas.microsoft.com/office/word/2010/wordprocessingInk" xmlns:wne="http://schemas.microsoft.com/office/word/2006/wordml" xmlns:wps="http://schemas.microsoft.com/office/word/2010/wordprocessingShape" mc:Ignorable="w14 w15 w16se w16cid wp14">
+<w:ftr xmlns:wpc="http://schemas.microsoft.com/office/word/2010/wordprocessingCanvas" xmlns:cx="http://schemas.microsoft.com/office/drawing/2014/chartex" xmlns:cx1="http://schemas.microsoft.com/office/drawing/2015/9/8/chartex" xmlns:cx2="http://schemas.microsoft.com/office/drawing/2015/10/21/chartex" xmlns:cx3="http://schemas.microsoft.com/office/drawing/2016/5/9/chartex" xmlns:cx4="http://schemas.microsoft.com/office/drawing/2016/5/10/chartex" xmlns:cx5="http://schemas.microsoft.com/office/drawing/2016/5/11/chartex" xmlns:cx6="http://schemas.microsoft.com/office/drawing/2016/5/12/chartex" xmlns:cx7="http://schemas.microsoft.com/office/drawing/2016/5/13/chartex" xmlns:cx8="http://schemas.microsoft.com/office/drawing/2016/5/14/chartex" xmlns:mc="http://schemas.openxmlformats.org/markup-compatibility/2006" xmlns:aink="http://schemas.microsoft.com/office/drawing/2016/ink" xmlns:am3d="http://schemas.microsoft.com/office/drawing/2017/model3d" xmlns:o="urn:schemas-microsoft-com:office:office" xmlns:oel="http://schemas.microsoft.com/office/2019/extlst" xmlns:r="http://schemas.openxmlformats.org/officeDocument/2006/relationships" xmlns:m="http://schemas.openxmlformats.org/officeDocument/2006/math" xmlns:v="urn:schemas-microsoft-com:vml" xmlns:wp14="http://schemas.microsoft.com/office/word/2010/wordprocessingDrawing" xmlns:wp="http://schemas.openxmlformats.org/drawingml/2006/wordprocessingDrawing" xmlns:w10="urn:schemas-microsoft-com:office:word" xmlns:w="http://schemas.openxmlformats.org/wordprocessingml/2006/main" xmlns:w14="http://schemas.microsoft.com/office/word/2010/wordml" xmlns:w15="http://schemas.microsoft.com/office/word/2012/wordml" xmlns:w16cex="http://schemas.microsoft.com/office/word/2018/wordml/cex" xmlns:w16cid="http://schemas.microsoft.com/office/word/2016/wordml/cid" xmlns:w16="http://schemas.microsoft.com/office/word/2018/wordml" xmlns:w16sdtdh="http://schemas.microsoft.com/office/word/2020/wordml/sdtdatahash" xmlns:w16se="http://schemas.microsoft.com/office/word/2015/wordml/symex" xmlns:wpg="http://schemas.microsoft.com/office/word/2010/wordprocessingGroup" xmlns:wpi="http://schemas.microsoft.com/office/word/2010/wordprocessingInk" xmlns:wne="http://schemas.microsoft.com/office/word/2006/wordml" xmlns:wps="http://schemas.microsoft.com/office/word/2010/wordprocessingShape" mc:Ignorable="w14 w15 w16se w16cid w16 w16cex w16sdtdh wp14">
   <w:p>
     <w:pPr>
       <w:tabs>
@@ -1537,7 +1565,6 @@
         <w:dataBinding w:prefixMappings="xmlns:ns0='http://schemas.openxmlformats.org/officeDocument/2006/extended-properties'" w:xpath="/ns0:Properties[1]/ns0:Company[1]" w:storeItemID="{6668398D-A668-4E3E-A5EB-62B293D839F1}"/>
         <w:text/>
       </w:sdtPr>
-      <w:sdtEndPr/>
       <w:sdtContent>
         <w:r>
           <w:rPr>
@@ -1647,7 +1674,7 @@
 </file>
 
 <file path=word/footnotes.xml><?xml version="1.0" encoding="utf-8"?>
-<w:footnotes xmlns:wpc="http://schemas.microsoft.com/office/word/2010/wordprocessingCanvas" xmlns:cx="http://schemas.microsoft.com/office/drawing/2014/chartex" xmlns:cx1="http://schemas.microsoft.com/office/drawing/2015/9/8/chartex" xmlns:cx2="http://schemas.microsoft.com/office/drawing/2015/10/21/chartex" xmlns:cx3="http://schemas.microsoft.com/office/drawing/2016/5/9/chartex" xmlns:cx4="http://schemas.microsoft.com/office/drawing/2016/5/10/chartex" xmlns:cx5="http://schemas.microsoft.com/office/drawing/2016/5/11/chartex" xmlns:cx6="http://schemas.microsoft.com/office/drawing/2016/5/12/chartex" xmlns:cx7="http://schemas.microsoft.com/office/drawing/2016/5/13/chartex" xmlns:cx8="http://schemas.microsoft.com/office/drawing/2016/5/14/chartex" xmlns:mc="http://schemas.openxmlformats.org/markup-compatibility/2006" xmlns:aink="http://schemas.microsoft.com/office/drawing/2016/ink" xmlns:am3d="http://schemas.microsoft.com/office/drawing/2017/model3d" xmlns:o="urn:schemas-microsoft-com:office:office" xmlns:r="http://schemas.openxmlformats.org/officeDocument/2006/relationships" xmlns:m="http://schemas.openxmlformats.org/officeDocument/2006/math" xmlns:v="urn:schemas-microsoft-com:vml" xmlns:wp14="http://schemas.microsoft.com/office/word/2010/wordprocessingDrawing" xmlns:wp="http://schemas.openxmlformats.org/drawingml/2006/wordprocessingDrawing" xmlns:w10="urn:schemas-microsoft-com:office:word" xmlns:w="http://schemas.openxmlformats.org/wordprocessingml/2006/main" xmlns:w14="http://schemas.microsoft.com/office/word/2010/wordml" xmlns:w15="http://schemas.microsoft.com/office/word/2012/wordml" xmlns:w16cid="http://schemas.microsoft.com/office/word/2016/wordml/cid" xmlns:w16se="http://schemas.microsoft.com/office/word/2015/wordml/symex" xmlns:wpg="http://schemas.microsoft.com/office/word/2010/wordprocessingGroup" xmlns:wpi="http://schemas.microsoft.com/office/word/2010/wordprocessingInk" xmlns:wne="http://schemas.microsoft.com/office/word/2006/wordml" xmlns:wps="http://schemas.microsoft.com/office/word/2010/wordprocessingShape" mc:Ignorable="w14 w15 w16se w16cid wp14">
+<w:footnotes xmlns:wpc="http://schemas.microsoft.com/office/word/2010/wordprocessingCanvas" xmlns:cx="http://schemas.microsoft.com/office/drawing/2014/chartex" xmlns:cx1="http://schemas.microsoft.com/office/drawing/2015/9/8/chartex" xmlns:cx2="http://schemas.microsoft.com/office/drawing/2015/10/21/chartex" xmlns:cx3="http://schemas.microsoft.com/office/drawing/2016/5/9/chartex" xmlns:cx4="http://schemas.microsoft.com/office/drawing/2016/5/10/chartex" xmlns:cx5="http://schemas.microsoft.com/office/drawing/2016/5/11/chartex" xmlns:cx6="http://schemas.microsoft.com/office/drawing/2016/5/12/chartex" xmlns:cx7="http://schemas.microsoft.com/office/drawing/2016/5/13/chartex" xmlns:cx8="http://schemas.microsoft.com/office/drawing/2016/5/14/chartex" xmlns:mc="http://schemas.openxmlformats.org/markup-compatibility/2006" xmlns:aink="http://schemas.microsoft.com/office/drawing/2016/ink" xmlns:am3d="http://schemas.microsoft.com/office/drawing/2017/model3d" xmlns:o="urn:schemas-microsoft-com:office:office" xmlns:oel="http://schemas.microsoft.com/office/2019/extlst" xmlns:r="http://schemas.openxmlformats.org/officeDocument/2006/relationships" xmlns:m="http://schemas.openxmlformats.org/officeDocument/2006/math" xmlns:v="urn:schemas-microsoft-com:vml" xmlns:wp14="http://schemas.microsoft.com/office/word/2010/wordprocessingDrawing" xmlns:wp="http://schemas.openxmlformats.org/drawingml/2006/wordprocessingDrawing" xmlns:w10="urn:schemas-microsoft-com:office:word" xmlns:w="http://schemas.openxmlformats.org/wordprocessingml/2006/main" xmlns:w14="http://schemas.microsoft.com/office/word/2010/wordml" xmlns:w15="http://schemas.microsoft.com/office/word/2012/wordml" xmlns:w16cex="http://schemas.microsoft.com/office/word/2018/wordml/cex" xmlns:w16cid="http://schemas.microsoft.com/office/word/2016/wordml/cid" xmlns:w16="http://schemas.microsoft.com/office/word/2018/wordml" xmlns:w16sdtdh="http://schemas.microsoft.com/office/word/2020/wordml/sdtdatahash" xmlns:w16se="http://schemas.microsoft.com/office/word/2015/wordml/symex" xmlns:wpg="http://schemas.microsoft.com/office/word/2010/wordprocessingGroup" xmlns:wpi="http://schemas.microsoft.com/office/word/2010/wordprocessingInk" xmlns:wne="http://schemas.microsoft.com/office/word/2006/wordml" xmlns:wps="http://schemas.microsoft.com/office/word/2010/wordprocessingShape" mc:Ignorable="w14 w15 w16se w16cid w16 w16cex w16sdtdh wp14">
   <w:footnote w:type="separator" w:id="-1">
     <w:p>
       <w:pPr>
@@ -1672,7 +1699,7 @@
 </file>
 
 <file path=word/header1.xml><?xml version="1.0" encoding="utf-8"?>
-<w:hdr xmlns:wpc="http://schemas.microsoft.com/office/word/2010/wordprocessingCanvas" xmlns:cx="http://schemas.microsoft.com/office/drawing/2014/chartex" xmlns:cx1="http://schemas.microsoft.com/office/drawing/2015/9/8/chartex" xmlns:cx2="http://schemas.microsoft.com/office/drawing/2015/10/21/chartex" xmlns:cx3="http://schemas.microsoft.com/office/drawing/2016/5/9/chartex" xmlns:cx4="http://schemas.microsoft.com/office/drawing/2016/5/10/chartex" xmlns:cx5="http://schemas.microsoft.com/office/drawing/2016/5/11/chartex" xmlns:cx6="http://schemas.microsoft.com/office/drawing/2016/5/12/chartex" xmlns:cx7="http://schemas.microsoft.com/office/drawing/2016/5/13/chartex" xmlns:cx8="http://schemas.microsoft.com/office/drawing/2016/5/14/chartex" xmlns:mc="http://schemas.openxmlformats.org/markup-compatibility/2006" xmlns:aink="http://schemas.microsoft.com/office/drawing/2016/ink" xmlns:am3d="http://schemas.microsoft.com/office/drawing/2017/model3d" xmlns:o="urn:schemas-microsoft-com:office:office" xmlns:r="http://schemas.openxmlformats.org/officeDocument/2006/relationships" xmlns:m="http://schemas.openxmlformats.org/officeDocument/2006/math" xmlns:v="urn:schemas-microsoft-com:vml" xmlns:wp14="http://schemas.microsoft.com/office/word/2010/wordprocessingDrawing" xmlns:wp="http://schemas.openxmlformats.org/drawingml/2006/wordprocessingDrawing" xmlns:w10="urn:schemas-microsoft-com:office:word" xmlns:w="http://schemas.openxmlformats.org/wordprocessingml/2006/main" xmlns:w14="http://schemas.microsoft.com/office/word/2010/wordml" xmlns:w15="http://schemas.microsoft.com/office/word/2012/wordml" xmlns:w16cid="http://schemas.microsoft.com/office/word/2016/wordml/cid" xmlns:w16se="http://schemas.microsoft.com/office/word/2015/wordml/symex" xmlns:wpg="http://schemas.microsoft.com/office/word/2010/wordprocessingGroup" xmlns:wpi="http://schemas.microsoft.com/office/word/2010/wordprocessingInk" xmlns:wne="http://schemas.microsoft.com/office/word/2006/wordml" xmlns:wps="http://schemas.microsoft.com/office/word/2010/wordprocessingShape" mc:Ignorable="w14 w15 w16se w16cid wp14">
+<w:hdr xmlns:wpc="http://schemas.microsoft.com/office/word/2010/wordprocessingCanvas" xmlns:cx="http://schemas.microsoft.com/office/drawing/2014/chartex" xmlns:cx1="http://schemas.microsoft.com/office/drawing/2015/9/8/chartex" xmlns:cx2="http://schemas.microsoft.com/office/drawing/2015/10/21/chartex" xmlns:cx3="http://schemas.microsoft.com/office/drawing/2016/5/9/chartex" xmlns:cx4="http://schemas.microsoft.com/office/drawing/2016/5/10/chartex" xmlns:cx5="http://schemas.microsoft.com/office/drawing/2016/5/11/chartex" xmlns:cx6="http://schemas.microsoft.com/office/drawing/2016/5/12/chartex" xmlns:cx7="http://schemas.microsoft.com/office/drawing/2016/5/13/chartex" xmlns:cx8="http://schemas.microsoft.com/office/drawing/2016/5/14/chartex" xmlns:mc="http://schemas.openxmlformats.org/markup-compatibility/2006" xmlns:aink="http://schemas.microsoft.com/office/drawing/2016/ink" xmlns:am3d="http://schemas.microsoft.com/office/drawing/2017/model3d" xmlns:o="urn:schemas-microsoft-com:office:office" xmlns:oel="http://schemas.microsoft.com/office/2019/extlst" xmlns:r="http://schemas.openxmlformats.org/officeDocument/2006/relationships" xmlns:m="http://schemas.openxmlformats.org/officeDocument/2006/math" xmlns:v="urn:schemas-microsoft-com:vml" xmlns:wp14="http://schemas.microsoft.com/office/word/2010/wordprocessingDrawing" xmlns:wp="http://schemas.openxmlformats.org/drawingml/2006/wordprocessingDrawing" xmlns:w10="urn:schemas-microsoft-com:office:word" xmlns:w="http://schemas.openxmlformats.org/wordprocessingml/2006/main" xmlns:w14="http://schemas.microsoft.com/office/word/2010/wordml" xmlns:w15="http://schemas.microsoft.com/office/word/2012/wordml" xmlns:w16cex="http://schemas.microsoft.com/office/word/2018/wordml/cex" xmlns:w16cid="http://schemas.microsoft.com/office/word/2016/wordml/cid" xmlns:w16="http://schemas.microsoft.com/office/word/2018/wordml" xmlns:w16sdtdh="http://schemas.microsoft.com/office/word/2020/wordml/sdtdatahash" xmlns:w16se="http://schemas.microsoft.com/office/word/2015/wordml/symex" xmlns:wpg="http://schemas.microsoft.com/office/word/2010/wordprocessingGroup" xmlns:wpi="http://schemas.microsoft.com/office/word/2010/wordprocessingInk" xmlns:wne="http://schemas.microsoft.com/office/word/2006/wordml" xmlns:wps="http://schemas.microsoft.com/office/word/2010/wordprocessingShape" mc:Ignorable="w14 w15 w16se w16cid w16 w16cex w16sdtdh wp14">
   <w:p>
     <w:pPr>
       <w:rPr>
@@ -1691,7 +1718,7 @@
 </file>
 
 <file path=word/numbering.xml><?xml version="1.0" encoding="utf-8"?>
-<w:numbering xmlns:wpc="http://schemas.microsoft.com/office/word/2010/wordprocessingCanvas" xmlns:cx="http://schemas.microsoft.com/office/drawing/2014/chartex" xmlns:cx1="http://schemas.microsoft.com/office/drawing/2015/9/8/chartex" xmlns:cx2="http://schemas.microsoft.com/office/drawing/2015/10/21/chartex" xmlns:cx3="http://schemas.microsoft.com/office/drawing/2016/5/9/chartex" xmlns:cx4="http://schemas.microsoft.com/office/drawing/2016/5/10/chartex" xmlns:cx5="http://schemas.microsoft.com/office/drawing/2016/5/11/chartex" xmlns:cx6="http://schemas.microsoft.com/office/drawing/2016/5/12/chartex" xmlns:cx7="http://schemas.microsoft.com/office/drawing/2016/5/13/chartex" xmlns:cx8="http://schemas.microsoft.com/office/drawing/2016/5/14/chartex" xmlns:mc="http://schemas.openxmlformats.org/markup-compatibility/2006" xmlns:aink="http://schemas.microsoft.com/office/drawing/2016/ink" xmlns:am3d="http://schemas.microsoft.com/office/drawing/2017/model3d" xmlns:o="urn:schemas-microsoft-com:office:office" xmlns:r="http://schemas.openxmlformats.org/officeDocument/2006/relationships" xmlns:m="http://schemas.openxmlformats.org/officeDocument/2006/math" xmlns:v="urn:schemas-microsoft-com:vml" xmlns:wp14="http://schemas.microsoft.com/office/word/2010/wordprocessingDrawing" xmlns:wp="http://schemas.openxmlformats.org/drawingml/2006/wordprocessingDrawing" xmlns:w10="urn:schemas-microsoft-com:office:word" xmlns:w="http://schemas.openxmlformats.org/wordprocessingml/2006/main" xmlns:w14="http://schemas.microsoft.com/office/word/2010/wordml" xmlns:w15="http://schemas.microsoft.com/office/word/2012/wordml" xmlns:w16cid="http://schemas.microsoft.com/office/word/2016/wordml/cid" xmlns:w16se="http://schemas.microsoft.com/office/word/2015/wordml/symex" xmlns:wpg="http://schemas.microsoft.com/office/word/2010/wordprocessingGroup" xmlns:wpi="http://schemas.microsoft.com/office/word/2010/wordprocessingInk" xmlns:wne="http://schemas.microsoft.com/office/word/2006/wordml" xmlns:wps="http://schemas.microsoft.com/office/word/2010/wordprocessingShape" mc:Ignorable="w14 w15 w16se w16cid wp14">
+<w:numbering xmlns:wpc="http://schemas.microsoft.com/office/word/2010/wordprocessingCanvas" xmlns:cx="http://schemas.microsoft.com/office/drawing/2014/chartex" xmlns:cx1="http://schemas.microsoft.com/office/drawing/2015/9/8/chartex" xmlns:cx2="http://schemas.microsoft.com/office/drawing/2015/10/21/chartex" xmlns:cx3="http://schemas.microsoft.com/office/drawing/2016/5/9/chartex" xmlns:cx4="http://schemas.microsoft.com/office/drawing/2016/5/10/chartex" xmlns:cx5="http://schemas.microsoft.com/office/drawing/2016/5/11/chartex" xmlns:cx6="http://schemas.microsoft.com/office/drawing/2016/5/12/chartex" xmlns:cx7="http://schemas.microsoft.com/office/drawing/2016/5/13/chartex" xmlns:cx8="http://schemas.microsoft.com/office/drawing/2016/5/14/chartex" xmlns:mc="http://schemas.openxmlformats.org/markup-compatibility/2006" xmlns:aink="http://schemas.microsoft.com/office/drawing/2016/ink" xmlns:am3d="http://schemas.microsoft.com/office/drawing/2017/model3d" xmlns:o="urn:schemas-microsoft-com:office:office" xmlns:oel="http://schemas.microsoft.com/office/2019/extlst" xmlns:r="http://schemas.openxmlformats.org/officeDocument/2006/relationships" xmlns:m="http://schemas.openxmlformats.org/officeDocument/2006/math" xmlns:v="urn:schemas-microsoft-com:vml" xmlns:wp14="http://schemas.microsoft.com/office/word/2010/wordprocessingDrawing" xmlns:wp="http://schemas.openxmlformats.org/drawingml/2006/wordprocessingDrawing" xmlns:w10="urn:schemas-microsoft-com:office:word" xmlns:w="http://schemas.openxmlformats.org/wordprocessingml/2006/main" xmlns:w14="http://schemas.microsoft.com/office/word/2010/wordml" xmlns:w15="http://schemas.microsoft.com/office/word/2012/wordml" xmlns:w16cex="http://schemas.microsoft.com/office/word/2018/wordml/cex" xmlns:w16cid="http://schemas.microsoft.com/office/word/2016/wordml/cid" xmlns:w16="http://schemas.microsoft.com/office/word/2018/wordml" xmlns:w16sdtdh="http://schemas.microsoft.com/office/word/2020/wordml/sdtdatahash" xmlns:w16se="http://schemas.microsoft.com/office/word/2015/wordml/symex" xmlns:wpg="http://schemas.microsoft.com/office/word/2010/wordprocessingGroup" xmlns:wpi="http://schemas.microsoft.com/office/word/2010/wordprocessingInk" xmlns:wne="http://schemas.microsoft.com/office/word/2006/wordml" xmlns:wps="http://schemas.microsoft.com/office/word/2010/wordprocessingShape" mc:Ignorable="w14 w15 w16se w16cid w16 w16cex w16sdtdh wp14">
   <w:abstractNum w:abstractNumId="0" w15:restartNumberingAfterBreak="0">
     <w:nsid w:val="1AC113DD"/>
     <w:multiLevelType w:val="hybridMultilevel"/>
@@ -3920,71 +3947,71 @@
       </w:pPr>
     </w:lvl>
   </w:abstractNum>
-  <w:num w:numId="1">
+  <w:num w:numId="1" w16cid:durableId="1626428138">
     <w:abstractNumId w:val="14"/>
   </w:num>
-  <w:num w:numId="2">
+  <w:num w:numId="2" w16cid:durableId="712271482">
     <w:abstractNumId w:val="12"/>
   </w:num>
-  <w:num w:numId="3">
+  <w:num w:numId="3" w16cid:durableId="195392795">
     <w:abstractNumId w:val="15"/>
   </w:num>
-  <w:num w:numId="4">
+  <w:num w:numId="4" w16cid:durableId="1278297768">
     <w:abstractNumId w:val="4"/>
   </w:num>
-  <w:num w:numId="5">
+  <w:num w:numId="5" w16cid:durableId="2130274159">
     <w:abstractNumId w:val="18"/>
   </w:num>
-  <w:num w:numId="6">
+  <w:num w:numId="6" w16cid:durableId="623342181">
     <w:abstractNumId w:val="1"/>
   </w:num>
-  <w:num w:numId="7">
+  <w:num w:numId="7" w16cid:durableId="37702533">
     <w:abstractNumId w:val="16"/>
   </w:num>
-  <w:num w:numId="8">
+  <w:num w:numId="8" w16cid:durableId="1645742800">
     <w:abstractNumId w:val="8"/>
   </w:num>
-  <w:num w:numId="9">
+  <w:num w:numId="9" w16cid:durableId="746876867">
     <w:abstractNumId w:val="5"/>
   </w:num>
-  <w:num w:numId="10">
+  <w:num w:numId="10" w16cid:durableId="1278096704">
     <w:abstractNumId w:val="7"/>
   </w:num>
-  <w:num w:numId="11">
+  <w:num w:numId="11" w16cid:durableId="430780126">
     <w:abstractNumId w:val="13"/>
   </w:num>
-  <w:num w:numId="12">
+  <w:num w:numId="12" w16cid:durableId="1773435384">
     <w:abstractNumId w:val="0"/>
   </w:num>
-  <w:num w:numId="13">
+  <w:num w:numId="13" w16cid:durableId="1607619152">
     <w:abstractNumId w:val="3"/>
   </w:num>
-  <w:num w:numId="14">
+  <w:num w:numId="14" w16cid:durableId="554850740">
     <w:abstractNumId w:val="10"/>
   </w:num>
-  <w:num w:numId="15">
+  <w:num w:numId="15" w16cid:durableId="680277772">
     <w:abstractNumId w:val="6"/>
   </w:num>
-  <w:num w:numId="16">
+  <w:num w:numId="16" w16cid:durableId="2030526975">
     <w:abstractNumId w:val="11"/>
   </w:num>
-  <w:num w:numId="17">
+  <w:num w:numId="17" w16cid:durableId="747963763">
     <w:abstractNumId w:val="19"/>
   </w:num>
-  <w:num w:numId="18">
+  <w:num w:numId="18" w16cid:durableId="351346278">
     <w:abstractNumId w:val="9"/>
   </w:num>
-  <w:num w:numId="19">
+  <w:num w:numId="19" w16cid:durableId="1722509341">
     <w:abstractNumId w:val="17"/>
   </w:num>
-  <w:num w:numId="20">
+  <w:num w:numId="20" w16cid:durableId="529607889">
     <w:abstractNumId w:val="2"/>
   </w:num>
 </w:numbering>
 </file>
 
 <file path=word/styles.xml><?xml version="1.0" encoding="utf-8"?>
-<w:styles xmlns:mc="http://schemas.openxmlformats.org/markup-compatibility/2006" xmlns:r="http://schemas.openxmlformats.org/officeDocument/2006/relationships" xmlns:w="http://schemas.openxmlformats.org/wordprocessingml/2006/main" xmlns:w14="http://schemas.microsoft.com/office/word/2010/wordml" xmlns:w15="http://schemas.microsoft.com/office/word/2012/wordml" xmlns:w16cid="http://schemas.microsoft.com/office/word/2016/wordml/cid" xmlns:w16se="http://schemas.microsoft.com/office/word/2015/wordml/symex" mc:Ignorable="w14 w15 w16se w16cid">
+<w:styles xmlns:mc="http://schemas.openxmlformats.org/markup-compatibility/2006" xmlns:r="http://schemas.openxmlformats.org/officeDocument/2006/relationships" xmlns:w="http://schemas.openxmlformats.org/wordprocessingml/2006/main" xmlns:w14="http://schemas.microsoft.com/office/word/2010/wordml" xmlns:w15="http://schemas.microsoft.com/office/word/2012/wordml" xmlns:w16cex="http://schemas.microsoft.com/office/word/2018/wordml/cex" xmlns:w16cid="http://schemas.microsoft.com/office/word/2016/wordml/cid" xmlns:w16="http://schemas.microsoft.com/office/word/2018/wordml" xmlns:w16sdtdh="http://schemas.microsoft.com/office/word/2020/wordml/sdtdatahash" xmlns:w16se="http://schemas.microsoft.com/office/word/2015/wordml/symex" mc:Ignorable="w14 w15 w16se w16cid w16 w16cex w16sdtdh">
   <w:docDefaults>
     <w:rPrDefault>
       <w:rPr>
@@ -4000,7 +4027,7 @@
       </w:pPr>
     </w:pPrDefault>
   </w:docDefaults>
-  <w:latentStyles w:defLockedState="0" w:defUIPriority="99" w:defSemiHidden="0" w:defUnhideWhenUsed="0" w:defQFormat="0" w:count="375">
+  <w:latentStyles w:defLockedState="0" w:defUIPriority="99" w:defSemiHidden="0" w:defUnhideWhenUsed="0" w:defQFormat="0" w:count="376">
     <w:lsdException w:name="Normal" w:uiPriority="0" w:qFormat="1"/>
     <w:lsdException w:name="heading 1" w:uiPriority="9" w:qFormat="1"/>
     <w:lsdException w:name="heading 2" w:semiHidden="1" w:uiPriority="9" w:unhideWhenUsed="1" w:qFormat="1"/>
@@ -4106,7 +4133,6 @@
     <w:lsdException w:name="HTML Sample" w:semiHidden="1" w:unhideWhenUsed="1"/>
     <w:lsdException w:name="HTML Typewriter" w:semiHidden="1" w:unhideWhenUsed="1"/>
     <w:lsdException w:name="HTML Variable" w:semiHidden="1" w:unhideWhenUsed="1"/>
-    <w:lsdException w:name="Normal Table" w:semiHidden="1" w:unhideWhenUsed="1"/>
     <w:lsdException w:name="annotation subject" w:semiHidden="1" w:unhideWhenUsed="1"/>
     <w:lsdException w:name="No List" w:semiHidden="1" w:unhideWhenUsed="1"/>
     <w:lsdException w:name="Outline List 1" w:semiHidden="1" w:unhideWhenUsed="1"/>
@@ -4153,10 +4179,8 @@
     <w:lsdException w:name="Table Subtle 2" w:semiHidden="1" w:unhideWhenUsed="1"/>
     <w:lsdException w:name="Table Web 1" w:semiHidden="1" w:unhideWhenUsed="1"/>
     <w:lsdException w:name="Table Web 2" w:semiHidden="1" w:unhideWhenUsed="1"/>
-    <w:lsdException w:name="Table Web 3" w:semiHidden="1" w:unhideWhenUsed="1"/>
     <w:lsdException w:name="Balloon Text" w:semiHidden="1" w:unhideWhenUsed="1"/>
     <w:lsdException w:name="Table Grid" w:uiPriority="59"/>
-    <w:lsdException w:name="Table Theme" w:semiHidden="1" w:unhideWhenUsed="1"/>
     <w:lsdException w:name="Placeholder Text" w:semiHidden="1"/>
     <w:lsdException w:name="No Spacing" w:uiPriority="1" w:qFormat="1"/>
     <w:lsdException w:name="Light Shading" w:uiPriority="60"/>
@@ -4376,6 +4400,7 @@
     <w:lsdException w:name="Smart Hyperlink" w:semiHidden="1" w:unhideWhenUsed="1"/>
     <w:lsdException w:name="Hashtag" w:semiHidden="1" w:unhideWhenUsed="1"/>
     <w:lsdException w:name="Unresolved Mention" w:semiHidden="1" w:unhideWhenUsed="1"/>
+    <w:lsdException w:name="Smart Link" w:semiHidden="1" w:unhideWhenUsed="1"/>
   </w:latentStyles>
   <w:style w:type="paragraph" w:default="1" w:styleId="Normale">
     <w:name w:val="Normal"/>

</xml_diff>